<commit_message>
Updated address field in template
</commit_message>
<xml_diff>
--- a/robot_framework/docs/Din flytning er anmeldt for sent.docx
+++ b/robot_framework/docs/Din flytning er anmeldt for sent.docx
@@ -153,7 +153,7 @@
                   <w:pPr>
                     <w:spacing w:before="40" w:after="40"/>
                     <w:rPr>
-                      <w:rFonts w:cs="Arial"/>
+                      <w:noProof/>
                       <w:szCs w:val="20"/>
                     </w:rPr>
                   </w:pPr>
@@ -162,7 +162,7 @@
                       <w:noProof/>
                       <w:szCs w:val="20"/>
                     </w:rPr>
-                    <w:t>MODTAGER_NAVN</w:t>
+                    <w:t>ADRESSE1</w:t>
                   </w:r>
                   <w:r>
                     <w:rPr>
@@ -176,7 +176,55 @@
                       <w:noProof/>
                       <w:szCs w:val="20"/>
                     </w:rPr>
-                    <w:t>MODTAGER_BY</w:t>
+                    <w:t>ADRESSE2</w:t>
+                  </w:r>
+                </w:p>
+                <w:p>
+                  <w:pPr>
+                    <w:spacing w:before="40" w:after="40"/>
+                    <w:rPr>
+                      <w:noProof/>
+                      <w:szCs w:val="20"/>
+                    </w:rPr>
+                  </w:pPr>
+                  <w:r>
+                    <w:rPr>
+                      <w:noProof/>
+                      <w:szCs w:val="20"/>
+                    </w:rPr>
+                    <w:t>ADRESSE3</w:t>
+                  </w:r>
+                </w:p>
+                <w:p>
+                  <w:pPr>
+                    <w:spacing w:before="40" w:after="40"/>
+                    <w:rPr>
+                      <w:noProof/>
+                      <w:szCs w:val="20"/>
+                    </w:rPr>
+                  </w:pPr>
+                  <w:r>
+                    <w:rPr>
+                      <w:noProof/>
+                      <w:szCs w:val="20"/>
+                    </w:rPr>
+                    <w:t>ADRESSE4</w:t>
+                  </w:r>
+                </w:p>
+                <w:p>
+                  <w:pPr>
+                    <w:spacing w:before="40" w:after="40"/>
+                    <w:rPr>
+                      <w:rFonts w:cs="Arial"/>
+                      <w:szCs w:val="20"/>
+                    </w:rPr>
+                  </w:pPr>
+                  <w:r>
+                    <w:rPr>
+                      <w:noProof/>
+                      <w:szCs w:val="20"/>
+                    </w:rPr>
+                    <w:t>ADRESSE5</w:t>
                   </w:r>
                   <w:r>
                     <w:rPr>
@@ -748,51 +796,7 @@
                                         <w:sz w:val="16"/>
                                         <w:szCs w:val="16"/>
                                       </w:rPr>
-                                      <w:t xml:space="preserve">Skriv med </w:t>
-                                    </w:r>
-                                    <w:proofErr w:type="spellStart"/>
-                                    <w:r>
-                                      <w:rPr>
-                                        <w:rStyle w:val="Hyperlink"/>
-                                        <w:rFonts w:asciiTheme="minorHAnsi" w:hAnsiTheme="minorHAnsi" w:cstheme="minorHAnsi"/>
-                                        <w:color w:val="auto"/>
-                                        <w:sz w:val="16"/>
-                                        <w:szCs w:val="16"/>
-                                      </w:rPr>
-                                      <w:t>chatbotten</w:t>
-                                    </w:r>
-                                    <w:proofErr w:type="spellEnd"/>
-                                    <w:r>
-                                      <w:rPr>
-                                        <w:rStyle w:val="Hyperlink"/>
-                                        <w:rFonts w:asciiTheme="minorHAnsi" w:hAnsiTheme="minorHAnsi" w:cstheme="minorHAnsi"/>
-                                        <w:color w:val="auto"/>
-                                        <w:sz w:val="16"/>
-                                        <w:szCs w:val="16"/>
-                                      </w:rPr>
-                                      <w:t xml:space="preserve"> </w:t>
-                                    </w:r>
-                                    <w:proofErr w:type="spellStart"/>
-                                    <w:r>
-                                      <w:rPr>
-                                        <w:rStyle w:val="Hyperlink"/>
-                                        <w:rFonts w:asciiTheme="minorHAnsi" w:hAnsiTheme="minorHAnsi" w:cstheme="minorHAnsi"/>
-                                        <w:color w:val="auto"/>
-                                        <w:sz w:val="16"/>
-                                        <w:szCs w:val="16"/>
-                                      </w:rPr>
-                                      <w:t>Muni</w:t>
-                                    </w:r>
-                                    <w:proofErr w:type="spellEnd"/>
-                                    <w:r>
-                                      <w:rPr>
-                                        <w:rStyle w:val="Hyperlink"/>
-                                        <w:rFonts w:asciiTheme="minorHAnsi" w:hAnsiTheme="minorHAnsi" w:cstheme="minorHAnsi"/>
-                                        <w:color w:val="auto"/>
-                                        <w:sz w:val="16"/>
-                                        <w:szCs w:val="16"/>
-                                      </w:rPr>
-                                      <w:t xml:space="preserve"> </w:t>
+                                      <w:t xml:space="preserve">Skriv med chatbotten Muni </w:t>
                                     </w:r>
                                     <w:r>
                                       <w:rPr>
@@ -1384,51 +1388,7 @@
                                   <w:sz w:val="16"/>
                                   <w:szCs w:val="16"/>
                                 </w:rPr>
-                                <w:t xml:space="preserve">Skriv med </w:t>
-                              </w:r>
-                              <w:proofErr w:type="spellStart"/>
-                              <w:r>
-                                <w:rPr>
-                                  <w:rStyle w:val="Hyperlink"/>
-                                  <w:rFonts w:asciiTheme="minorHAnsi" w:hAnsiTheme="minorHAnsi" w:cstheme="minorHAnsi"/>
-                                  <w:color w:val="auto"/>
-                                  <w:sz w:val="16"/>
-                                  <w:szCs w:val="16"/>
-                                </w:rPr>
-                                <w:t>chatbotten</w:t>
-                              </w:r>
-                              <w:proofErr w:type="spellEnd"/>
-                              <w:r>
-                                <w:rPr>
-                                  <w:rStyle w:val="Hyperlink"/>
-                                  <w:rFonts w:asciiTheme="minorHAnsi" w:hAnsiTheme="minorHAnsi" w:cstheme="minorHAnsi"/>
-                                  <w:color w:val="auto"/>
-                                  <w:sz w:val="16"/>
-                                  <w:szCs w:val="16"/>
-                                </w:rPr>
-                                <w:t xml:space="preserve"> </w:t>
-                              </w:r>
-                              <w:proofErr w:type="spellStart"/>
-                              <w:r>
-                                <w:rPr>
-                                  <w:rStyle w:val="Hyperlink"/>
-                                  <w:rFonts w:asciiTheme="minorHAnsi" w:hAnsiTheme="minorHAnsi" w:cstheme="minorHAnsi"/>
-                                  <w:color w:val="auto"/>
-                                  <w:sz w:val="16"/>
-                                  <w:szCs w:val="16"/>
-                                </w:rPr>
-                                <w:t>Muni</w:t>
-                              </w:r>
-                              <w:proofErr w:type="spellEnd"/>
-                              <w:r>
-                                <w:rPr>
-                                  <w:rStyle w:val="Hyperlink"/>
-                                  <w:rFonts w:asciiTheme="minorHAnsi" w:hAnsiTheme="minorHAnsi" w:cstheme="minorHAnsi"/>
-                                  <w:color w:val="auto"/>
-                                  <w:sz w:val="16"/>
-                                  <w:szCs w:val="16"/>
-                                </w:rPr>
-                                <w:t xml:space="preserve"> </w:t>
+                                <w:t xml:space="preserve">Skriv med chatbotten Muni </w:t>
                               </w:r>
                               <w:r>
                                 <w:rPr>
@@ -1578,7 +1538,7 @@
           <w:bCs/>
           <w:szCs w:val="20"/>
         </w:rPr>
-        <w:t>ADRESSE</w:t>
+        <w:t>FLYTTE_ADRESSE</w:t>
       </w:r>
       <w:r>
         <w:rPr>
@@ -2013,20 +1973,8 @@
                                         <w:u w:val="none"/>
                                       </w:rPr>
                                       <w:br/>
-                                      <w:t>aarhus.dk/</w:t>
+                                      <w:t>aarhus.dk/betalnu</w:t>
                                     </w:r>
-                                    <w:proofErr w:type="spellStart"/>
-                                    <w:r>
-                                      <w:rPr>
-                                        <w:rStyle w:val="Hyperlink"/>
-                                        <w:color w:val="FFFFFF" w:themeColor="background1"/>
-                                        <w:sz w:val="16"/>
-                                        <w:szCs w:val="16"/>
-                                        <w:u w:val="none"/>
-                                      </w:rPr>
-                                      <w:t>betalnu</w:t>
-                                    </w:r>
-                                    <w:proofErr w:type="spellEnd"/>
                                   </w:hyperlink>
                                 </w:p>
                               </w:txbxContent>
@@ -2091,20 +2039,8 @@
                                   <w:u w:val="none"/>
                                 </w:rPr>
                                 <w:br/>
-                                <w:t>aarhus.dk/</w:t>
+                                <w:t>aarhus.dk/betalnu</w:t>
                               </w:r>
-                              <w:proofErr w:type="spellStart"/>
-                              <w:r>
-                                <w:rPr>
-                                  <w:rStyle w:val="Hyperlink"/>
-                                  <w:color w:val="FFFFFF" w:themeColor="background1"/>
-                                  <w:sz w:val="16"/>
-                                  <w:szCs w:val="16"/>
-                                  <w:u w:val="none"/>
-                                </w:rPr>
-                                <w:t>betalnu</w:t>
-                              </w:r>
-                              <w:proofErr w:type="spellEnd"/>
                             </w:hyperlink>
                           </w:p>
                         </w:txbxContent>
@@ -2258,20 +2194,8 @@
                   <w:color w:val="auto"/>
                   <w:u w:val="none"/>
                 </w:rPr>
-                <w:t>aarhus.dk/</w:t>
+                <w:t>aarhus.dk/betalnu</w:t>
               </w:r>
-              <w:proofErr w:type="spellStart"/>
-              <w:r>
-                <w:rPr>
-                  <w:rStyle w:val="Hyperlink"/>
-                  <w:i/>
-                  <w:iCs/>
-                  <w:color w:val="auto"/>
-                  <w:u w:val="none"/>
-                </w:rPr>
-                <w:t>betalnu</w:t>
-              </w:r>
-              <w:proofErr w:type="spellEnd"/>
             </w:hyperlink>
             <w:r>
               <w:rPr>
@@ -2507,17 +2431,8 @@
             <w:rStyle w:val="Hyperlink"/>
             <w:color w:val="auto"/>
           </w:rPr>
-          <w:t>aarhus.dk/</w:t>
+          <w:t>aarhus.dk/betalnu</w:t>
         </w:r>
-        <w:proofErr w:type="spellStart"/>
-        <w:r>
-          <w:rPr>
-            <w:rStyle w:val="Hyperlink"/>
-            <w:color w:val="auto"/>
-          </w:rPr>
-          <w:t>betalnu</w:t>
-        </w:r>
-        <w:proofErr w:type="spellEnd"/>
       </w:hyperlink>
       <w:r>
         <w:t xml:space="preserve">. </w:t>
@@ -2714,21 +2629,7 @@
         <w:rPr>
           <w:szCs w:val="20"/>
         </w:rPr>
-        <w:t xml:space="preserve">Enhver, der flytter, har pligt til senest 5 dage efter flytningen at anmelde denne til tilflytningskommunen. Anmeldelse kan også omfatte de medlemmer af husstanden, der flytter med, </w:t>
-      </w:r>
-      <w:proofErr w:type="gramStart"/>
-      <w:r>
-        <w:rPr>
-          <w:szCs w:val="20"/>
-        </w:rPr>
-        <w:t>således at</w:t>
-      </w:r>
-      <w:proofErr w:type="gramEnd"/>
-      <w:r>
-        <w:rPr>
-          <w:szCs w:val="20"/>
-        </w:rPr>
-        <w:t xml:space="preserve"> disse fritages for selv at anmelde flytningen.</w:t>
+        <w:t>Enhver, der flytter, har pligt til senest 5 dage efter flytningen at anmelde denne til tilflytningskommunen. Anmeldelse kan også omfatte de medlemmer af husstanden, der flytter med, således at disse fritages for selv at anmelde flytningen.</w:t>
       </w:r>
     </w:p>
     <w:p>
@@ -2893,21 +2794,7 @@
         <w:rPr>
           <w:szCs w:val="20"/>
         </w:rPr>
-        <w:t xml:space="preserve"> Kommunalbestyrelsen kan tilkendegive vedkommende, at en overtrædelse af de bestemmelser, der er nævnt i § 57, stk. 1, nr. 1-3 og nr. 5, kan afgøres uden retlig forfølgelse, såfremt denne erkender sig skyldig i overtrædelsen og erklærer sig rede til inden for en nærmere angiven frist, der efter begæring kan </w:t>
-      </w:r>
-      <w:proofErr w:type="gramStart"/>
-      <w:r>
-        <w:rPr>
-          <w:szCs w:val="20"/>
-        </w:rPr>
-        <w:t>forlænges,</w:t>
-      </w:r>
-      <w:proofErr w:type="gramEnd"/>
-      <w:r>
-        <w:rPr>
-          <w:szCs w:val="20"/>
-        </w:rPr>
-        <w:t xml:space="preserve"> at betale en i tilkendegivelsen angivet bøde til kommunens kasse.</w:t>
+        <w:t xml:space="preserve"> Kommunalbestyrelsen kan tilkendegive vedkommende, at en overtrædelse af de bestemmelser, der er nævnt i § 57, stk. 1, nr. 1-3 og nr. 5, kan afgøres uden retlig forfølgelse, såfremt denne erkender sig skyldig i overtrædelsen og erklærer sig rede til inden for en nærmere angiven frist, der efter begæring kan forlænges, at betale en i tilkendegivelsen angivet bøde til kommunens kasse.</w:t>
       </w:r>
     </w:p>
     <w:p>
@@ -5504,15 +5391,6 @@
 </file>
 
 <file path=customXml/item2.xml><?xml version="1.0" encoding="utf-8"?>
-<?mso-contentType ?>
-<FormTemplates xmlns="http://schemas.microsoft.com/sharepoint/v3/contenttype/forms">
-  <Display>DocumentLibraryForm</Display>
-  <Edit>DocumentLibraryForm</Edit>
-  <New>DocumentLibraryForm</New>
-</FormTemplates>
-</file>
-
-<file path=customXml/item3.xml><?xml version="1.0" encoding="utf-8"?>
 <p:properties xmlns:p="http://schemas.microsoft.com/office/2006/metadata/properties" xmlns:xsi="http://www.w3.org/2001/XMLSchema-instance" xmlns:pc="http://schemas.microsoft.com/office/infopath/2007/PartnerControls">
   <documentManagement>
     <TaxCatchAll xmlns="31f27a57-5daa-4240-845d-578cc8bddeed" xsi:nil="true"/>
@@ -5521,6 +5399,15 @@
     </lcf76f155ced4ddcb4097134ff3c332f>
   </documentManagement>
 </p:properties>
+</file>
+
+<file path=customXml/item3.xml><?xml version="1.0" encoding="utf-8"?>
+<?mso-contentType ?>
+<FormTemplates xmlns="http://schemas.microsoft.com/sharepoint/v3/contenttype/forms">
+  <Display>DocumentLibraryForm</Display>
+  <Edit>DocumentLibraryForm</Edit>
+  <New>DocumentLibraryForm</New>
+</FormTemplates>
 </file>
 
 <file path=customXml/itemProps1.xml><?xml version="1.0" encoding="utf-8"?>
@@ -5543,14 +5430,6 @@
 </file>
 
 <file path=customXml/itemProps2.xml><?xml version="1.0" encoding="utf-8"?>
-<ds:datastoreItem xmlns:ds="http://schemas.openxmlformats.org/officeDocument/2006/customXml" ds:itemID="{A2A031A5-FF82-4FDE-A556-FF33B9274676}">
-  <ds:schemaRefs>
-    <ds:schemaRef ds:uri="http://schemas.microsoft.com/sharepoint/v3/contenttype/forms"/>
-  </ds:schemaRefs>
-</ds:datastoreItem>
-</file>
-
-<file path=customXml/itemProps3.xml><?xml version="1.0" encoding="utf-8"?>
 <ds:datastoreItem xmlns:ds="http://schemas.openxmlformats.org/officeDocument/2006/customXml" ds:itemID="{3B9505B9-E6DC-49EF-A0B4-6C48C735E8A2}">
   <ds:schemaRefs>
     <ds:schemaRef ds:uri="http://schemas.microsoft.com/office/2006/metadata/properties"/>
@@ -5559,4 +5438,12 @@
     <ds:schemaRef ds:uri="a408f06c-1694-489f-9cdc-5efa500d75a8"/>
   </ds:schemaRefs>
 </ds:datastoreItem>
+</file>
+
+<file path=customXml/itemProps3.xml><?xml version="1.0" encoding="utf-8"?>
+<ds:datastoreItem xmlns:ds="http://schemas.openxmlformats.org/officeDocument/2006/customXml" ds:itemID="{A2A031A5-FF82-4FDE-A556-FF33B9274676}">
+  <ds:schemaRefs>
+    <ds:schemaRef ds:uri="http://schemas.microsoft.com/sharepoint/v3/contenttype/forms"/>
+  </ds:schemaRefs>
+</ds:datastoreItem>
 </file>
</xml_diff>